<commit_message>
Goods na view, goods medyo goods na rin auth checker
</commit_message>
<xml_diff>
--- a/chmc_wbms/media/examination_documents/25-19.docx
+++ b/chmc_wbms/media/examination_documents/25-19.docx
@@ -6,7 +6,6 @@
       <w:pPr>
         <w:jc w:val="center"/>
       </w:pPr>
-      <w:r/>
     </w:p>
     <w:p>
       <w:pPr>
@@ -15,7 +14,6 @@
         </w:tabs>
         <w:spacing w:after="0"/>
       </w:pPr>
-      <w:r/>
     </w:p>
     <w:p>
       <w:pPr>
@@ -26,6 +24,8 @@
       </w:pPr>
       <w:r>
         <w:t>File No.:    25-19</w:t>
+      </w:r>
+      <w:r>
         <w:tab/>
         <w:t>Date: January 05, 2025</w:t>
       </w:r>
@@ -88,7 +88,6 @@
           <w:b/>
         </w:rPr>
       </w:pPr>
-      <w:r/>
     </w:p>
     <w:p>
       <w:pPr>
@@ -127,7 +126,6 @@
           <w14:cntxtAlts/>
         </w:rPr>
       </w:pPr>
-      <w:r/>
     </w:p>
     <w:p>
       <w:pPr>
@@ -135,19 +133,35 @@
       </w:pPr>
       <w:r>
         <w:t>There are no active lung parenchymal infiltrates.</w:t>
+      </w:r>
+      <w:r>
         <w:br/>
         <w:t>Pulmonary vessels are within normal limits.</w:t>
+      </w:r>
+      <w:r>
         <w:br/>
         <w:t xml:space="preserve">The heart is not enlarged. </w:t>
+      </w:r>
+      <w:r>
         <w:br/>
         <w:t>The trachea is midline.</w:t>
+      </w:r>
+      <w:r>
         <w:br/>
         <w:t>Both hemidiaphragms and costophrenic sulci are intact.</w:t>
+      </w:r>
+      <w:r>
         <w:br/>
         <w:t>The osseous structures and soft tissues are unremarkable.</w:t>
+      </w:r>
+      <w:r>
         <w:br/>
+      </w:r>
+      <w:r>
         <w:br/>
         <w:t>IMPRESSION:</w:t>
+      </w:r>
+      <w:r>
         <w:br/>
         <w:t>NO SIGNIFICANT CHEST FINDINGS.</w:t>
       </w:r>
@@ -163,16 +177,14 @@
         </w:rPr>
       </w:pPr>
       <w:r>
-        <w:t xml:space="preserve"> </w:t>
+        <w:t> </w:t>
       </w:r>
     </w:p>
     <w:p>
       <w:pPr>
         <w:spacing w:after="0"/>
       </w:pPr>
-      <w:r/>
-    </w:p>
-    <w:bookmarkEnd w:id="0"/>
+    </w:p>
     <w:p>
       <w:pPr>
         <w:spacing w:after="0" w:line="240" w:lineRule="auto"/>
@@ -188,7 +200,6 @@
           <w14:cntxtAlts/>
         </w:rPr>
       </w:pPr>
-      <w:r/>
     </w:p>
     <w:p>
       <w:pPr>
@@ -224,7 +235,6 @@
           <w14:cntxtAlts/>
         </w:rPr>
       </w:pPr>
-      <w:r/>
     </w:p>
     <w:p>
       <w:pPr>
@@ -239,13 +249,11 @@
           <w14:cntxtAlts/>
         </w:rPr>
       </w:pPr>
-      <w:r/>
     </w:p>
     <w:p>
       <w:pPr>
         <w:spacing w:after="0"/>
       </w:pPr>
-      <w:r/>
     </w:p>
     <w:p>
       <w:pPr>
@@ -490,7 +498,7 @@
           <wp:extent cx="1768704" cy="1579565"/>
           <wp:effectExtent l="0" t="0" r="3175" b="1905"/>
           <wp:wrapNone/>
-          <wp:docPr id="1" name="Picture 1" descr="A blue circle with a white background with a black text and a blue cross with a heart and a red cross and a black and white heart with a black and white cross with a red heart and&#10;&#10;Description automatically generated"/>
+          <wp:docPr id="1520036137" name="Picture 1520036137" descr="A blue circle with a white background with a black text and a blue cross with a heart and a red cross and a black and white heart with a black and white cross with a red heart and&#10;&#10;Description automatically generated"/>
           <wp:cNvGraphicFramePr>
             <a:graphicFrameLocks xmlns:a="http://schemas.openxmlformats.org/drawingml/2006/main" noChangeAspect="1"/>
           </wp:cNvGraphicFramePr>
@@ -554,7 +562,7 @@
           <wp:extent cx="1477925" cy="1370224"/>
           <wp:effectExtent l="0" t="0" r="8255" b="1905"/>
           <wp:wrapNone/>
-          <wp:docPr id="4" name="Picture 4" descr="A heartbeat line with a symbol&#10;&#10;Description automatically generated"/>
+          <wp:docPr id="185252844" name="Picture 185252844" descr="A heartbeat line with a symbol&#10;&#10;Description automatically generated"/>
           <wp:cNvGraphicFramePr>
             <a:graphicFrameLocks xmlns:a="http://schemas.openxmlformats.org/drawingml/2006/main" noChangeAspect="1"/>
           </wp:cNvGraphicFramePr>

</xml_diff>